<commit_message>
Completed the home test cases
</commit_message>
<xml_diff>
--- a/Testing/Test Procedure.docx
+++ b/Testing/Test Procedure.docx
@@ -628,8 +628,8 @@
           <w:rFonts w:ascii="Avenir LT Std 45 Book" w:hAnsi="Avenir LT Std 45 Book"/>
         </w:rPr>
       </w:pPr>
-      <w:bookmarkStart w:id="0" w:name="_Toc1"/>
-      <w:bookmarkStart w:id="1" w:name="_Toc515209920"/>
+      <w:bookmarkStart w:id="0" w:name="_Toc515209920"/>
+      <w:bookmarkStart w:id="1" w:name="_Toc1"/>
       <w:r>
         <w:rPr>
           <w:rFonts w:ascii="Avenir LT Std 45 Book" w:eastAsia="Arial Unicode MS" w:hAnsi="Avenir LT Std 45 Book" w:cs="Arial Unicode MS"/>
@@ -667,14 +667,14 @@
         </w:rPr>
         <w:t>Guidelines</w:t>
       </w:r>
-      <w:bookmarkEnd w:id="1"/>
+      <w:bookmarkEnd w:id="0"/>
       <w:r>
         <w:rPr>
           <w:rFonts w:ascii="Avenir LT Std 45 Book" w:eastAsia="Arial Unicode MS" w:hAnsi="Avenir LT Std 45 Book" w:cs="Arial Unicode MS"/>
         </w:rPr>
         <w:t xml:space="preserve"> </w:t>
       </w:r>
-      <w:bookmarkEnd w:id="0"/>
+      <w:bookmarkEnd w:id="1"/>
     </w:p>
     <w:p>
       <w:pPr>
@@ -3508,112 +3508,6 @@
           </w:p>
         </w:tc>
       </w:tr>
-      <w:tr>
-        <w:tc>
-          <w:tcPr>
-            <w:cnfStyle w:val="001000000000" w:firstRow="0" w:lastRow="0" w:firstColumn="1" w:lastColumn="0" w:oddVBand="0" w:evenVBand="0" w:oddHBand="0" w:evenHBand="0" w:firstRowFirstColumn="0" w:firstRowLastColumn="0" w:lastRowFirstColumn="0" w:lastRowLastColumn="0"/>
-            <w:tcW w:w="796" w:type="dxa"/>
-          </w:tcPr>
-          <w:p>
-            <w:pPr>
-              <w:pStyle w:val="Body"/>
-              <w:pBdr>
-                <w:top w:val="none" w:sz="0" w:space="0" w:color="auto"/>
-                <w:left w:val="none" w:sz="0" w:space="0" w:color="auto"/>
-                <w:bottom w:val="none" w:sz="0" w:space="0" w:color="auto"/>
-                <w:right w:val="none" w:sz="0" w:space="0" w:color="auto"/>
-                <w:between w:val="none" w:sz="0" w:space="0" w:color="auto"/>
-                <w:bar w:val="none" w:sz="0" w:color="auto"/>
-              </w:pBdr>
-              <w:rPr>
-                <w:rFonts w:ascii="Avenir LT Std 45 Book" w:eastAsia="Arial Unicode MS" w:hAnsi="Avenir LT Std 45 Book" w:cs="Arial Unicode MS"/>
-              </w:rPr>
-            </w:pPr>
-            <w:r>
-              <w:rPr>
-                <w:rFonts w:ascii="Avenir LT Std 45 Book" w:eastAsia="Arial Unicode MS" w:hAnsi="Avenir LT Std 45 Book" w:cs="Arial Unicode MS"/>
-              </w:rPr>
-              <w:t>HL22</w:t>
-            </w:r>
-          </w:p>
-        </w:tc>
-        <w:tc>
-          <w:tcPr>
-            <w:tcW w:w="2890" w:type="dxa"/>
-          </w:tcPr>
-          <w:p>
-            <w:pPr>
-              <w:pStyle w:val="Body"/>
-              <w:cnfStyle w:val="000000000000" w:firstRow="0" w:lastRow="0" w:firstColumn="0" w:lastColumn="0" w:oddVBand="0" w:evenVBand="0" w:oddHBand="0" w:evenHBand="0" w:firstRowFirstColumn="0" w:firstRowLastColumn="0" w:lastRowFirstColumn="0" w:lastRowLastColumn="0"/>
-              <w:rPr>
-                <w:rFonts w:ascii="Avenir LT Std 45 Book" w:hAnsi="Avenir LT Std 45 Book"/>
-              </w:rPr>
-            </w:pPr>
-            <w:r>
-              <w:rPr>
-                <w:rFonts w:ascii="Avenir LT Std 45 Book" w:hAnsi="Avenir LT Std 45 Book"/>
-              </w:rPr>
-              <w:t>Email Link</w:t>
-            </w:r>
-          </w:p>
-        </w:tc>
-        <w:tc>
-          <w:tcPr>
-            <w:tcW w:w="2835" w:type="dxa"/>
-          </w:tcPr>
-          <w:p>
-            <w:pPr>
-              <w:pStyle w:val="Body"/>
-              <w:cnfStyle w:val="000000000000" w:firstRow="0" w:lastRow="0" w:firstColumn="0" w:lastColumn="0" w:oddVBand="0" w:evenVBand="0" w:oddHBand="0" w:evenHBand="0" w:firstRowFirstColumn="0" w:firstRowLastColumn="0" w:lastRowFirstColumn="0" w:lastRowLastColumn="0"/>
-              <w:rPr>
-                <w:rFonts w:ascii="Avenir LT Std 45 Book" w:hAnsi="Avenir LT Std 45 Book"/>
-              </w:rPr>
-            </w:pPr>
-            <w:r>
-              <w:rPr>
-                <w:rFonts w:ascii="Avenir LT Std 45 Book" w:hAnsi="Avenir LT Std 45 Book"/>
-              </w:rPr>
-              <w:t>/Home/</w:t>
-            </w:r>
-            <w:proofErr w:type="spellStart"/>
-            <w:r>
-              <w:rPr>
-                <w:rFonts w:ascii="Avenir LT Std 45 Book" w:hAnsi="Avenir LT Std 45 Book"/>
-              </w:rPr>
-              <w:t>ForgotPassword</w:t>
-            </w:r>
-            <w:proofErr w:type="spellEnd"/>
-          </w:p>
-        </w:tc>
-        <w:tc>
-          <w:tcPr>
-            <w:tcW w:w="3117" w:type="dxa"/>
-          </w:tcPr>
-          <w:p>
-            <w:pPr>
-              <w:pStyle w:val="Body"/>
-              <w:cnfStyle w:val="000000000000" w:firstRow="0" w:lastRow="0" w:firstColumn="0" w:lastColumn="0" w:oddVBand="0" w:evenVBand="0" w:oddHBand="0" w:evenHBand="0" w:firstRowFirstColumn="0" w:firstRowLastColumn="0" w:lastRowFirstColumn="0" w:lastRowLastColumn="0"/>
-              <w:rPr>
-                <w:rFonts w:ascii="Avenir LT Std 45 Book" w:hAnsi="Avenir LT Std 45 Book"/>
-              </w:rPr>
-            </w:pPr>
-            <w:r>
-              <w:rPr>
-                <w:rFonts w:ascii="Avenir LT Std 45 Book" w:hAnsi="Avenir LT Std 45 Book"/>
-              </w:rPr>
-              <w:t>/Account/</w:t>
-            </w:r>
-            <w:proofErr w:type="spellStart"/>
-            <w:r>
-              <w:rPr>
-                <w:rFonts w:ascii="Avenir LT Std 45 Book" w:hAnsi="Avenir LT Std 45 Book"/>
-              </w:rPr>
-              <w:t>ForgotPassword</w:t>
-            </w:r>
-            <w:proofErr w:type="spellEnd"/>
-          </w:p>
-        </w:tc>
-      </w:tr>
       <w:bookmarkEnd w:id="4"/>
     </w:tbl>
     <w:p>
@@ -3997,6 +3891,117 @@
               </w:rPr>
               <w:t>User is logged in</w:t>
             </w:r>
+          </w:p>
+        </w:tc>
+      </w:tr>
+      <w:tr>
+        <w:trPr>
+          <w:cnfStyle w:val="000000100000" w:firstRow="0" w:lastRow="0" w:firstColumn="0" w:lastColumn="0" w:oddVBand="0" w:evenVBand="0" w:oddHBand="1" w:evenHBand="0" w:firstRowFirstColumn="0" w:firstRowLastColumn="0" w:lastRowFirstColumn="0" w:lastRowLastColumn="0"/>
+        </w:trPr>
+        <w:tc>
+          <w:tcPr>
+            <w:cnfStyle w:val="001000000000" w:firstRow="0" w:lastRow="0" w:firstColumn="1" w:lastColumn="0" w:oddVBand="0" w:evenVBand="0" w:oddHBand="0" w:evenHBand="0" w:firstRowFirstColumn="0" w:firstRowLastColumn="0" w:lastRowFirstColumn="0" w:lastRowLastColumn="0"/>
+            <w:tcW w:w="702" w:type="dxa"/>
+          </w:tcPr>
+          <w:p>
+            <w:pPr>
+              <w:pStyle w:val="Body"/>
+              <w:pBdr>
+                <w:top w:val="none" w:sz="0" w:space="0" w:color="auto"/>
+                <w:left w:val="none" w:sz="0" w:space="0" w:color="auto"/>
+                <w:bottom w:val="none" w:sz="0" w:space="0" w:color="auto"/>
+                <w:right w:val="none" w:sz="0" w:space="0" w:color="auto"/>
+                <w:between w:val="none" w:sz="0" w:space="0" w:color="auto"/>
+                <w:bar w:val="none" w:sz="0" w:color="auto"/>
+              </w:pBdr>
+              <w:rPr>
+                <w:rFonts w:ascii="Avenir LT Std 45 Book" w:eastAsia="Arial Unicode MS" w:hAnsi="Avenir LT Std 45 Book" w:cs="Arial Unicode MS"/>
+              </w:rPr>
+            </w:pPr>
+            <w:r>
+              <w:rPr>
+                <w:rFonts w:ascii="Avenir LT Std 45 Book" w:eastAsia="Arial Unicode MS" w:hAnsi="Avenir LT Std 45 Book" w:cs="Arial Unicode MS"/>
+              </w:rPr>
+              <w:t>HA3</w:t>
+            </w:r>
+          </w:p>
+        </w:tc>
+        <w:tc>
+          <w:tcPr>
+            <w:tcW w:w="2275" w:type="dxa"/>
+          </w:tcPr>
+          <w:p>
+            <w:pPr>
+              <w:pStyle w:val="Body"/>
+              <w:pBdr>
+                <w:top w:val="none" w:sz="0" w:space="0" w:color="auto"/>
+                <w:left w:val="none" w:sz="0" w:space="0" w:color="auto"/>
+                <w:bottom w:val="none" w:sz="0" w:space="0" w:color="auto"/>
+                <w:right w:val="none" w:sz="0" w:space="0" w:color="auto"/>
+                <w:between w:val="none" w:sz="0" w:space="0" w:color="auto"/>
+                <w:bar w:val="none" w:sz="0" w:color="auto"/>
+              </w:pBdr>
+              <w:cnfStyle w:val="000000100000" w:firstRow="0" w:lastRow="0" w:firstColumn="0" w:lastColumn="0" w:oddVBand="0" w:evenVBand="0" w:oddHBand="1" w:evenHBand="0" w:firstRowFirstColumn="0" w:firstRowLastColumn="0" w:lastRowFirstColumn="0" w:lastRowLastColumn="0"/>
+              <w:rPr>
+                <w:rFonts w:ascii="Avenir LT Std 45 Book" w:eastAsia="Arial Unicode MS" w:hAnsi="Avenir LT Std 45 Book" w:cs="Arial Unicode MS"/>
+              </w:rPr>
+            </w:pPr>
+            <w:r>
+              <w:rPr>
+                <w:rFonts w:ascii="Avenir LT Std 45 Book" w:hAnsi="Avenir LT Std 45 Book"/>
+              </w:rPr>
+              <w:t>Email Link</w:t>
+            </w:r>
+          </w:p>
+        </w:tc>
+        <w:tc>
+          <w:tcPr>
+            <w:tcW w:w="3402" w:type="dxa"/>
+          </w:tcPr>
+          <w:p>
+            <w:pPr>
+              <w:pStyle w:val="Body"/>
+              <w:cnfStyle w:val="000000100000" w:firstRow="0" w:lastRow="0" w:firstColumn="0" w:lastColumn="0" w:oddVBand="0" w:evenVBand="0" w:oddHBand="1" w:evenHBand="0" w:firstRowFirstColumn="0" w:firstRowLastColumn="0" w:lastRowFirstColumn="0" w:lastRowLastColumn="0"/>
+              <w:rPr>
+                <w:rFonts w:ascii="Avenir LT Std 45 Book" w:hAnsi="Avenir LT Std 45 Book"/>
+              </w:rPr>
+            </w:pPr>
+            <w:r>
+              <w:rPr>
+                <w:rFonts w:ascii="Avenir LT Std 45 Book" w:hAnsi="Avenir LT Std 45 Book"/>
+              </w:rPr>
+              <w:t>/Home/</w:t>
+            </w:r>
+            <w:proofErr w:type="spellStart"/>
+            <w:r>
+              <w:rPr>
+                <w:rFonts w:ascii="Avenir LT Std 45 Book" w:hAnsi="Avenir LT Std 45 Book"/>
+              </w:rPr>
+              <w:t>ForgotPassword</w:t>
+            </w:r>
+            <w:proofErr w:type="spellEnd"/>
+          </w:p>
+        </w:tc>
+        <w:tc>
+          <w:tcPr>
+            <w:tcW w:w="3210" w:type="dxa"/>
+          </w:tcPr>
+          <w:p>
+            <w:pPr>
+              <w:pStyle w:val="Body"/>
+              <w:cnfStyle w:val="000000100000" w:firstRow="0" w:lastRow="0" w:firstColumn="0" w:lastColumn="0" w:oddVBand="0" w:evenVBand="0" w:oddHBand="1" w:evenHBand="0" w:firstRowFirstColumn="0" w:firstRowLastColumn="0" w:lastRowFirstColumn="0" w:lastRowLastColumn="0"/>
+              <w:rPr>
+                <w:rFonts w:ascii="Avenir LT Std 45 Book" w:hAnsi="Avenir LT Std 45 Book"/>
+              </w:rPr>
+            </w:pPr>
+            <w:r>
+              <w:rPr>
+                <w:rFonts w:ascii="Avenir LT Std 45 Book" w:hAnsi="Avenir LT Std 45 Book"/>
+              </w:rPr>
+              <w:t>User is emailed a reset link</w:t>
+            </w:r>
+            <w:bookmarkStart w:id="5" w:name="_GoBack"/>
+            <w:bookmarkEnd w:id="5"/>
           </w:p>
         </w:tc>
       </w:tr>
@@ -7386,8 +7391,6 @@
               </w:rPr>
               <w:t>A</w:t>
             </w:r>
-            <w:bookmarkStart w:id="5" w:name="_GoBack"/>
-            <w:bookmarkEnd w:id="5"/>
             <w:r>
               <w:rPr>
                 <w:rFonts w:ascii="Avenir LT Std 45 Book" w:eastAsia="Arial Unicode MS" w:hAnsi="Avenir LT Std 45 Book" w:cs="Arial Unicode MS"/>
@@ -31567,7 +31570,7 @@
 </file>
 
 <file path=customXml/itemProps1.xml><?xml version="1.0" encoding="utf-8"?>
-<ds:datastoreItem xmlns:ds="http://schemas.openxmlformats.org/officeDocument/2006/customXml" ds:itemID="{602715EA-687B-49B6-BF36-0C985D0082A0}">
+<ds:datastoreItem xmlns:ds="http://schemas.openxmlformats.org/officeDocument/2006/customXml" ds:itemID="{F87244DA-47D1-4713-B0F8-915E817F33D2}">
   <ds:schemaRefs>
     <ds:schemaRef ds:uri="http://schemas.openxmlformats.org/officeDocument/2006/bibliography"/>
   </ds:schemaRefs>

</xml_diff>

<commit_message>
Test cases almost finished
</commit_message>
<xml_diff>
--- a/Testing/Test Procedure.docx
+++ b/Testing/Test Procedure.docx
@@ -394,7 +394,7 @@
           <w:r>
             <w:fldChar w:fldCharType="separate"/>
           </w:r>
-          <w:hyperlink w:anchor="_Toc515209920" w:history="1">
+          <w:hyperlink w:anchor="_Toc515392215" w:history="1">
             <w:r>
               <w:rPr>
                 <w:rStyle w:val="Hyperlink"/>
@@ -422,7 +422,7 @@
                 <w:noProof/>
                 <w:webHidden/>
               </w:rPr>
-              <w:instrText xml:space="preserve"> PAGEREF _Toc515209920 \h </w:instrText>
+              <w:instrText xml:space="preserve"> PAGEREF _Toc515392215 \h </w:instrText>
             </w:r>
             <w:r>
               <w:rPr>
@@ -465,7 +465,7 @@
               <w:bdr w:val="none" w:sz="0" w:space="0" w:color="auto"/>
             </w:rPr>
           </w:pPr>
-          <w:hyperlink w:anchor="_Toc515209921" w:history="1">
+          <w:hyperlink w:anchor="_Toc515392216" w:history="1">
             <w:r>
               <w:rPr>
                 <w:rStyle w:val="Hyperlink"/>
@@ -493,7 +493,7 @@
                 <w:noProof/>
                 <w:webHidden/>
               </w:rPr>
-              <w:instrText xml:space="preserve"> PAGEREF _Toc515209921 \h </w:instrText>
+              <w:instrText xml:space="preserve"> PAGEREF _Toc515392216 \h </w:instrText>
             </w:r>
             <w:r>
               <w:rPr>
@@ -536,7 +536,7 @@
               <w:bdr w:val="none" w:sz="0" w:space="0" w:color="auto"/>
             </w:rPr>
           </w:pPr>
-          <w:hyperlink w:anchor="_Toc515209922" w:history="1">
+          <w:hyperlink w:anchor="_Toc515392217" w:history="1">
             <w:r>
               <w:rPr>
                 <w:rStyle w:val="Hyperlink"/>
@@ -564,7 +564,7 @@
                 <w:noProof/>
                 <w:webHidden/>
               </w:rPr>
-              <w:instrText xml:space="preserve"> PAGEREF _Toc515209922 \h </w:instrText>
+              <w:instrText xml:space="preserve"> PAGEREF _Toc515392217 \h </w:instrText>
             </w:r>
             <w:r>
               <w:rPr>
@@ -584,7 +584,7 @@
                 <w:noProof/>
                 <w:webHidden/>
               </w:rPr>
-              <w:t>15</w:t>
+              <w:t>13</w:t>
             </w:r>
             <w:r>
               <w:rPr>
@@ -628,8 +628,8 @@
           <w:rFonts w:ascii="Avenir LT Std 45 Book" w:hAnsi="Avenir LT Std 45 Book"/>
         </w:rPr>
       </w:pPr>
-      <w:bookmarkStart w:id="0" w:name="_Toc515209920"/>
-      <w:bookmarkStart w:id="1" w:name="_Toc1"/>
+      <w:bookmarkStart w:id="0" w:name="_Toc1"/>
+      <w:bookmarkStart w:id="1" w:name="_Toc515392215"/>
       <w:r>
         <w:rPr>
           <w:rFonts w:ascii="Avenir LT Std 45 Book" w:eastAsia="Arial Unicode MS" w:hAnsi="Avenir LT Std 45 Book" w:cs="Arial Unicode MS"/>
@@ -667,14 +667,14 @@
         </w:rPr>
         <w:t>Guidelines</w:t>
       </w:r>
-      <w:bookmarkEnd w:id="0"/>
+      <w:bookmarkEnd w:id="1"/>
       <w:r>
         <w:rPr>
           <w:rFonts w:ascii="Avenir LT Std 45 Book" w:eastAsia="Arial Unicode MS" w:hAnsi="Avenir LT Std 45 Book" w:cs="Arial Unicode MS"/>
         </w:rPr>
         <w:t xml:space="preserve"> </w:t>
       </w:r>
-      <w:bookmarkEnd w:id="1"/>
+      <w:bookmarkEnd w:id="0"/>
     </w:p>
     <w:p>
       <w:pPr>
@@ -739,7 +739,7 @@
         </w:rPr>
       </w:pPr>
       <w:bookmarkStart w:id="2" w:name="_Toc2"/>
-      <w:bookmarkStart w:id="3" w:name="_Toc515209921"/>
+      <w:bookmarkStart w:id="3" w:name="_Toc515392216"/>
       <w:r>
         <w:rPr>
           <w:rFonts w:ascii="Avenir LT Std 45 Book" w:eastAsia="Arial Unicode MS" w:hAnsi="Avenir LT Std 45 Book" w:cs="Arial Unicode MS"/>
@@ -4000,8 +4000,6 @@
               </w:rPr>
               <w:t>User is emailed a reset link</w:t>
             </w:r>
-            <w:bookmarkStart w:id="5" w:name="_GoBack"/>
-            <w:bookmarkEnd w:id="5"/>
           </w:p>
         </w:tc>
       </w:tr>
@@ -12473,6 +12471,7 @@
                 <w:rFonts w:ascii="Avenir LT Std 45 Book" w:eastAsia="Arial Unicode MS" w:hAnsi="Avenir LT Std 45 Book" w:cs="Arial Unicode MS"/>
               </w:rPr>
             </w:pPr>
+            <w:bookmarkStart w:id="5" w:name="_Hlk515392295"/>
             <w:r>
               <w:rPr>
                 <w:rFonts w:ascii="Avenir LT Std 45 Book" w:hAnsi="Avenir LT Std 45 Book"/>
@@ -12491,6 +12490,7 @@
               </w:rPr>
               <w:t xml:space="preserve"> basic administrative tasks</w:t>
             </w:r>
+            <w:bookmarkEnd w:id="5"/>
           </w:p>
         </w:tc>
       </w:tr>
@@ -16299,104 +16299,6 @@
               </w:rPr>
               <w:t>/Apps/Holidays/Index (Next week’s Monday passed in)</w:t>
             </w:r>
-          </w:p>
-        </w:tc>
-      </w:tr>
-      <w:tr>
-        <w:tc>
-          <w:tcPr>
-            <w:cnfStyle w:val="001000000000" w:firstRow="0" w:lastRow="0" w:firstColumn="1" w:lastColumn="0" w:oddVBand="0" w:evenVBand="0" w:oddHBand="0" w:evenHBand="0" w:firstRowFirstColumn="0" w:firstRowLastColumn="0" w:lastRowFirstColumn="0" w:lastRowLastColumn="0"/>
-            <w:tcW w:w="802" w:type="dxa"/>
-          </w:tcPr>
-          <w:p>
-            <w:pPr>
-              <w:pStyle w:val="Body"/>
-              <w:pBdr>
-                <w:top w:val="none" w:sz="0" w:space="0" w:color="auto"/>
-                <w:left w:val="none" w:sz="0" w:space="0" w:color="auto"/>
-                <w:bottom w:val="none" w:sz="0" w:space="0" w:color="auto"/>
-                <w:right w:val="none" w:sz="0" w:space="0" w:color="auto"/>
-                <w:between w:val="none" w:sz="0" w:space="0" w:color="auto"/>
-                <w:bar w:val="none" w:sz="0" w:color="auto"/>
-              </w:pBdr>
-              <w:rPr>
-                <w:rFonts w:ascii="Avenir LT Std 45 Book" w:eastAsia="Arial Unicode MS" w:hAnsi="Avenir LT Std 45 Book" w:cs="Arial Unicode MS"/>
-              </w:rPr>
-            </w:pPr>
-            <w:r>
-              <w:rPr>
-                <w:rFonts w:ascii="Avenir LT Std 45 Book" w:eastAsia="Arial Unicode MS" w:hAnsi="Avenir LT Std 45 Book" w:cs="Arial Unicode MS"/>
-              </w:rPr>
-              <w:t>AL30</w:t>
-            </w:r>
-          </w:p>
-        </w:tc>
-        <w:tc>
-          <w:tcPr>
-            <w:tcW w:w="2518" w:type="dxa"/>
-          </w:tcPr>
-          <w:p>
-            <w:pPr>
-              <w:pStyle w:val="Body"/>
-              <w:cnfStyle w:val="000000000000" w:firstRow="0" w:lastRow="0" w:firstColumn="0" w:lastColumn="0" w:oddVBand="0" w:evenVBand="0" w:oddHBand="0" w:evenHBand="0" w:firstRowFirstColumn="0" w:firstRowLastColumn="0" w:lastRowFirstColumn="0" w:lastRowLastColumn="0"/>
-              <w:rPr>
-                <w:rFonts w:ascii="Avenir LT Std 45 Book" w:hAnsi="Avenir LT Std 45 Book"/>
-              </w:rPr>
-            </w:pPr>
-            <w:r>
-              <w:rPr>
-                <w:rFonts w:ascii="Avenir LT Std 45 Book" w:hAnsi="Avenir LT Std 45 Book"/>
-              </w:rPr>
-              <w:t>(Employee Name)</w:t>
-            </w:r>
-          </w:p>
-        </w:tc>
-        <w:tc>
-          <w:tcPr>
-            <w:tcW w:w="3212" w:type="dxa"/>
-          </w:tcPr>
-          <w:p>
-            <w:pPr>
-              <w:pStyle w:val="Body"/>
-              <w:cnfStyle w:val="000000000000" w:firstRow="0" w:lastRow="0" w:firstColumn="0" w:lastColumn="0" w:oddVBand="0" w:evenVBand="0" w:oddHBand="0" w:evenHBand="0" w:firstRowFirstColumn="0" w:firstRowLastColumn="0" w:lastRowFirstColumn="0" w:lastRowLastColumn="0"/>
-              <w:rPr>
-                <w:rFonts w:ascii="Avenir LT Std 45 Book" w:hAnsi="Avenir LT Std 45 Book"/>
-              </w:rPr>
-            </w:pPr>
-            <w:r>
-              <w:rPr>
-                <w:rFonts w:ascii="Avenir LT Std 45 Book" w:hAnsi="Avenir LT Std 45 Book"/>
-              </w:rPr>
-              <w:t>/Apps/Calendar/Index</w:t>
-            </w:r>
-          </w:p>
-        </w:tc>
-        <w:tc>
-          <w:tcPr>
-            <w:tcW w:w="3106" w:type="dxa"/>
-          </w:tcPr>
-          <w:p>
-            <w:pPr>
-              <w:pStyle w:val="Body"/>
-              <w:cnfStyle w:val="000000000000" w:firstRow="0" w:lastRow="0" w:firstColumn="0" w:lastColumn="0" w:oddVBand="0" w:evenVBand="0" w:oddHBand="0" w:evenHBand="0" w:firstRowFirstColumn="0" w:firstRowLastColumn="0" w:lastRowFirstColumn="0" w:lastRowLastColumn="0"/>
-              <w:rPr>
-                <w:rFonts w:ascii="Avenir LT Std 45 Book" w:hAnsi="Avenir LT Std 45 Book"/>
-              </w:rPr>
-            </w:pPr>
-            <w:r>
-              <w:rPr>
-                <w:rFonts w:ascii="Avenir LT Std 45 Book" w:hAnsi="Avenir LT Std 45 Book"/>
-              </w:rPr>
-              <w:t>/Apps/Calendar/</w:t>
-            </w:r>
-            <w:proofErr w:type="spellStart"/>
-            <w:r>
-              <w:rPr>
-                <w:rFonts w:ascii="Avenir LT Std 45 Book" w:hAnsi="Avenir LT Std 45 Book"/>
-              </w:rPr>
-              <w:t>MyCharts</w:t>
-            </w:r>
-            <w:proofErr w:type="spellEnd"/>
           </w:p>
         </w:tc>
       </w:tr>
@@ -18404,6 +18306,8 @@
                 <w:rFonts w:ascii="Avenir LT Std 45 Book" w:hAnsi="Avenir LT Std 45 Book"/>
               </w:rPr>
             </w:pPr>
+            <w:bookmarkStart w:id="6" w:name="_Hlk515402681"/>
+            <w:bookmarkStart w:id="7" w:name="_GoBack"/>
             <w:r>
               <w:rPr>
                 <w:rFonts w:ascii="Avenir LT Std 45 Book" w:hAnsi="Avenir LT Std 45 Book"/>
@@ -18450,6 +18354,8 @@
               </w:rPr>
               <w:t xml:space="preserve"> </w:t>
             </w:r>
+            <w:bookmarkEnd w:id="6"/>
+            <w:bookmarkEnd w:id="7"/>
           </w:p>
         </w:tc>
       </w:tr>
@@ -24437,7 +24343,7 @@
           <w:rFonts w:ascii="Avenir LT Std 45 Book" w:hAnsi="Avenir LT Std 45 Book"/>
         </w:rPr>
       </w:pPr>
-      <w:bookmarkStart w:id="6" w:name="_Toc515209922"/>
+      <w:bookmarkStart w:id="8" w:name="_Toc515392217"/>
       <w:r>
         <w:rPr>
           <w:rFonts w:ascii="Avenir LT Std 45 Book" w:eastAsia="Arial Unicode MS" w:hAnsi="Avenir LT Std 45 Book" w:cs="Arial Unicode MS"/>
@@ -24475,7 +24381,7 @@
         </w:rPr>
         <w:t>Test Plan Work Log</w:t>
       </w:r>
-      <w:bookmarkEnd w:id="6"/>
+      <w:bookmarkEnd w:id="8"/>
       <w:r>
         <w:rPr>
           <w:rFonts w:ascii="Avenir LT Std 45 Book" w:eastAsia="Arial Unicode MS" w:hAnsi="Avenir LT Std 45 Book" w:cs="Arial Unicode MS"/>
@@ -31570,7 +31476,7 @@
 </file>
 
 <file path=customXml/itemProps1.xml><?xml version="1.0" encoding="utf-8"?>
-<ds:datastoreItem xmlns:ds="http://schemas.openxmlformats.org/officeDocument/2006/customXml" ds:itemID="{F87244DA-47D1-4713-B0F8-915E817F33D2}">
+<ds:datastoreItem xmlns:ds="http://schemas.openxmlformats.org/officeDocument/2006/customXml" ds:itemID="{4EA044D6-9943-40E2-953D-E6CAB8477CBA}">
   <ds:schemaRefs>
     <ds:schemaRef ds:uri="http://schemas.openxmlformats.org/officeDocument/2006/bibliography"/>
   </ds:schemaRefs>

</xml_diff>